<commit_message>
modified:   "Data/Ph\306\260\306\241ng ph\303\241p s\341\273\221.docx" modified:   "Data/T\341\273\221i \306\260u ho\303\241 v\303\240 \341\273\251ng d\341\273\245ng.docx"
</commit_message>
<xml_diff>
--- a/Data/Tối ưu hoá và ứng dụng.docx
+++ b/Data/Tối ưu hoá và ứng dụng.docx
@@ -16804,7 +16804,6 @@
     </w:p>
     <w:p>
       <w:r>
-        <w:lastRenderedPageBreak/>
         <w:t>B.</w:t>
       </w:r>
       <w:r>
@@ -17134,7 +17133,6 @@
     </w:p>
     <w:p>
       <w:r>
-        <w:lastRenderedPageBreak/>
         <w:t>D.</w:t>
       </w:r>
       <w:r>
@@ -17459,7 +17457,6 @@
     </w:p>
     <w:p>
       <w:r>
-        <w:lastRenderedPageBreak/>
         <w:t xml:space="preserve">Câu 4: Cho bài toán quy hoạch tuyến tính (1) Hàm mục tiêu của bài toán đối ngẫu là: </w:t>
       </w:r>
       <w:r>
@@ -17896,7 +17893,6 @@
     </w:p>
     <w:p>
       <w:r>
-        <w:lastRenderedPageBreak/>
         <w:t>D. Kết quả khác.</w:t>
       </w:r>
     </w:p>
@@ -18230,7 +18226,6 @@
     </w:p>
     <w:p>
       <w:r>
-        <w:lastRenderedPageBreak/>
         <w:t>B.</w:t>
       </w:r>
       <w:r>
@@ -18535,7 +18530,6 @@
     </w:p>
     <w:p>
       <w:r>
-        <w:lastRenderedPageBreak/>
         <w:t>Đáp án:</w:t>
       </w:r>
     </w:p>
@@ -18927,7 +18921,6 @@
     </w:p>
     <w:p>
       <w:r>
-        <w:lastRenderedPageBreak/>
         <w:t xml:space="preserve">Câu 11: Cho bài toán quy hoạch tuyến tính (1) Cập đối ngẫu của ràng buộc (8) là </w:t>
       </w:r>
       <w:r>
@@ -19308,7 +19301,6 @@
     </w:p>
     <w:p>
       <w:r>
-        <w:lastRenderedPageBreak/>
         <w:t>C.</w:t>
       </w:r>
       <w:r>
@@ -19622,7 +19614,6 @@
         <w:rPr>
           <w:highlight w:val="green"/>
         </w:rPr>
-        <w:lastRenderedPageBreak/>
         <w:t>A.</w:t>
       </w:r>
       <w:r>
@@ -20081,7 +20072,6 @@
     </w:p>
     <w:p>
       <w:r>
-        <w:lastRenderedPageBreak/>
         <w:t>B</w:t>
       </w:r>
       <w:r>
@@ -20322,7 +20312,6 @@
     </w:p>
     <w:p>
       <w:r>
-        <w:lastRenderedPageBreak/>
         <w:t>Đáp án:</w:t>
       </w:r>
     </w:p>
@@ -20876,7 +20865,6 @@
     </w:p>
     <w:p>
       <w:r>
-        <w:lastRenderedPageBreak/>
         <w:t>C.</w:t>
       </w:r>
       <w:r>
@@ -21288,6 +21276,7 @@
       </w:r>
       <w:r>
         <w:rPr>
+          <w:noProof/>
           <w:highlight w:val="green"/>
         </w:rPr>
         <w:drawing>
@@ -21338,6 +21327,9 @@
         <w:t xml:space="preserve"> </w:t>
       </w:r>
       <w:r>
+        <w:rPr>
+          <w:noProof/>
+        </w:rPr>
         <w:drawing>
           <wp:inline distT="0" distB="0" distL="0" distR="0" wp14:anchorId="62A53744" wp14:editId="77461D5E">
             <wp:extent cx="514422" cy="247685"/>
@@ -21386,6 +21378,9 @@
         <w:t xml:space="preserve"> </w:t>
       </w:r>
       <w:r>
+        <w:rPr>
+          <w:noProof/>
+        </w:rPr>
         <w:drawing>
           <wp:inline distT="0" distB="0" distL="0" distR="0" wp14:anchorId="02AC1E04" wp14:editId="200834F4">
             <wp:extent cx="533474" cy="228632"/>
@@ -21425,7 +21420,6 @@
     </w:p>
     <w:p>
       <w:r>
-        <w:lastRenderedPageBreak/>
         <w:t>D. Kết quả khác.</w:t>
       </w:r>
     </w:p>
@@ -21887,7 +21881,6 @@
         </w:rPr>
       </w:pPr>
       <w:r>
-        <w:lastRenderedPageBreak/>
         <w:t xml:space="preserve">Câu 26: </w:t>
       </w:r>
       <w:r>
@@ -22334,7 +22327,6 @@
     </w:p>
     <w:p>
       <w:r>
-        <w:lastRenderedPageBreak/>
         <w:t xml:space="preserve">Câu 28: Cho cặp bài toán đối ngẫu (P) và (D) có các cặp đối ngẫu </w:t>
       </w:r>
       <w:r>
@@ -22783,7 +22775,6 @@
     </w:p>
     <w:p>
       <w:r>
-        <w:lastRenderedPageBreak/>
         <w:t xml:space="preserve">Câu 30: </w:t>
       </w:r>
       <w:r>
@@ -23007,7 +22998,6 @@
         </w:rPr>
       </w:pPr>
       <w:r>
-        <w:lastRenderedPageBreak/>
         <w:t xml:space="preserve">Câu 31: </w:t>
       </w:r>
       <w:r>
@@ -23129,7 +23119,6 @@
     </w:p>
     <w:p>
       <w:r>
-        <w:lastRenderedPageBreak/>
         <w:t>Câu 34: C</w:t>
       </w:r>
     </w:p>
@@ -23251,7 +23240,6 @@
     </w:p>
     <w:p>
       <w:r>
-        <w:lastRenderedPageBreak/>
         <w:t>Câu 37: A</w:t>
       </w:r>
     </w:p>
@@ -23374,7 +23362,6 @@
     </w:p>
     <w:p>
       <w:r>
-        <w:lastRenderedPageBreak/>
         <w:t xml:space="preserve"> </w:t>
       </w:r>
       <w:r>
@@ -23592,7 +23579,6 @@
         <w:rPr>
           <w:noProof/>
         </w:rPr>
-        <w:lastRenderedPageBreak/>
         <w:drawing>
           <wp:inline distT="0" distB="0" distL="0" distR="0" wp14:anchorId="6DA6246C" wp14:editId="60DF6D40">
             <wp:extent cx="6315075" cy="1352550"/>
@@ -23826,7 +23812,6 @@
     </w:p>
     <w:p>
       <w:r>
-        <w:lastRenderedPageBreak/>
         <w:t>Đáp án:</w:t>
       </w:r>
     </w:p>
@@ -24008,6 +23993,9 @@
         </mc:AlternateContent>
       </w:r>
       <w:r>
+        <w:rPr>
+          <w:noProof/>
+        </w:rPr>
         <w:drawing>
           <wp:inline distT="0" distB="0" distL="0" distR="0" wp14:anchorId="34629B39" wp14:editId="3D23139A">
             <wp:extent cx="5943600" cy="2339975"/>
@@ -24045,13 +24033,1846 @@
         </w:drawing>
       </w:r>
     </w:p>
+    <w:p/>
+    <w:p>
+      <w:pPr>
+        <w:pStyle w:val="Heading1"/>
+      </w:pPr>
+      <w:r>
+        <w:t>W6</w:t>
+      </w:r>
+      <w:r>
+        <w:t xml:space="preserve"> chiu chet</w:t>
+      </w:r>
+    </w:p>
+    <w:p>
+      <w:r>
+        <w:t>ID: 16961</w:t>
+      </w:r>
+    </w:p>
+    <w:p>
+      <w:r>
+        <w:t>Câu 1: Khẳng định nào sau đây đúng.</w:t>
+      </w:r>
+    </w:p>
+    <w:p>
+      <w:r>
+        <w:t>Đáp án:</w:t>
+      </w:r>
+    </w:p>
+    <w:p>
+      <w:r>
+        <w:rPr>
+          <w:highlight w:val="green"/>
+        </w:rPr>
+        <w:t>A. Bài toán vận tại có phương án tối ưu khi và chỉ khi tổng tất cả các lượng phát bằng tổng tất cả các lượng thu.</w:t>
+      </w:r>
+    </w:p>
+    <w:p>
+      <w:r>
+        <w:t>B. Bài toán vận tại có phương án tối ưu khi và chỉ khi tổng tất cả các lượng phát lớn hơn tổng tất cả các lượng thu.</w:t>
+      </w:r>
+    </w:p>
+    <w:p>
+      <w:r>
+        <w:t>C. Bài toán vận tại có phương án tối ưu khi và chỉ khi tổng tất cả các lượng phát nhỏ hơn tổng tất cả các lượng thu.</w:t>
+      </w:r>
+    </w:p>
+    <w:p>
+      <w:r>
+        <w:t>D. Các kết quả khác SAI.</w:t>
+      </w:r>
+    </w:p>
+    <w:p>
+      <w:r>
+        <w:t>ID: 16962</w:t>
+      </w:r>
+    </w:p>
+    <w:p>
+      <w:r>
+        <w:t>Câu 2: Trong bài toán vận tải, một tập hợp được sắp thứ tự các ô của bảng vận tải là một chu trình nếu nó thỏa mãn:</w:t>
+      </w:r>
+    </w:p>
+    <w:p>
+      <w:r>
+        <w:t>Đáp án:</w:t>
+      </w:r>
+    </w:p>
+    <w:p>
+      <w:r>
+        <w:lastRenderedPageBreak/>
+        <w:t>A. Hai ô cạnh nhau nằm trong cùng một dòng hay một cột.</w:t>
+      </w:r>
+    </w:p>
+    <w:p>
+      <w:r>
+        <w:t>B. Không có ba ô nào nằm trên cùng một dòng hay một ô.</w:t>
+      </w:r>
+    </w:p>
+    <w:p>
+      <w:r>
+        <w:t>C. Ô cuối đầu tiên nằm trong cùng một dòng hay một cột với ô cuối cùng.</w:t>
+      </w:r>
+    </w:p>
+    <w:p>
+      <w:r>
+        <w:rPr>
+          <w:highlight w:val="green"/>
+        </w:rPr>
+        <w:t>D. Tất cả các kết quả khác.</w:t>
+      </w:r>
+    </w:p>
+    <w:p>
+      <w:r>
+        <w:t>ID: 16963</w:t>
+      </w:r>
+    </w:p>
+    <w:p>
+      <w:r>
+        <w:t>Câu 3: Khẳng định nào sau đây đúng.</w:t>
+      </w:r>
+    </w:p>
+    <w:p>
+      <w:r>
+        <w:t>Đáp án:</w:t>
+      </w:r>
+    </w:p>
+    <w:p>
+      <w:r>
+        <w:rPr>
+          <w:highlight w:val="green"/>
+        </w:rPr>
+        <w:t>A. Véc tơ X là phương án cực biên của bài toán vận tải khi và chỉ khi tập các ô sử dụng tương ứng không lập thành chu trình.</w:t>
+      </w:r>
+    </w:p>
+    <w:p>
+      <w:r>
+        <w:t>B. Véc tơ X là phương án cực biên của bài toán vận tải khi và chỉ khi tập các ô sử dụng tương ứng lập thành chu trình.</w:t>
+      </w:r>
+    </w:p>
+    <w:p>
+      <w:r>
+        <w:t>C. Véc tơ X là phương án tồi ưu của bài toán vận tải khi và chỉ khi tập các ô sử dụng tương ứng lập thành chu trình.</w:t>
+      </w:r>
+    </w:p>
+    <w:p>
+      <w:r>
+        <w:t>D. Các kết quả khác SAI.</w:t>
+      </w:r>
+    </w:p>
+    <w:p>
+      <w:r>
+        <w:t>ID: 17104</w:t>
+      </w:r>
+    </w:p>
+    <w:p>
+      <w:r>
+        <w:lastRenderedPageBreak/>
+        <w:t>Câu 4: (Chú ý trong câu trả lời KHÔNG dùng dấu “ ; ” mà DÙNG dấu “ , ” nếu cần. Dùng phân số nếu kết quả không là số nguyên).</w:t>
+      </w:r>
+      <w:r>
+        <w:rPr>
+          <w:noProof/>
+        </w:rPr>
+        <w:drawing>
+          <wp:inline distT="0" distB="0" distL="0" distR="0" wp14:anchorId="6F8C4C63" wp14:editId="43B29FE9">
+            <wp:extent cx="6572250" cy="4791075"/>
+            <wp:effectExtent l="0" t="0" r="0" b="9525"/>
+            <wp:docPr id="1634784337" name="Picture 6"/>
+            <wp:cNvGraphicFramePr>
+              <a:graphicFrameLocks xmlns:a="http://schemas.openxmlformats.org/drawingml/2006/main" noChangeAspect="1"/>
+            </wp:cNvGraphicFramePr>
+            <a:graphic xmlns:a="http://schemas.openxmlformats.org/drawingml/2006/main">
+              <a:graphicData uri="http://schemas.openxmlformats.org/drawingml/2006/picture">
+                <pic:pic xmlns:pic="http://schemas.openxmlformats.org/drawingml/2006/picture">
+                  <pic:nvPicPr>
+                    <pic:cNvPr id="0" name="Picture 4"/>
+                    <pic:cNvPicPr>
+                      <a:picLocks noChangeAspect="1" noChangeArrowheads="1"/>
+                    </pic:cNvPicPr>
+                  </pic:nvPicPr>
+                  <pic:blipFill>
+                    <a:blip r:embed="rId293">
+                      <a:extLst>
+                        <a:ext uri="{28A0092B-C50C-407E-A947-70E740481C1C}">
+                          <a14:useLocalDpi xmlns:a14="http://schemas.microsoft.com/office/drawing/2010/main" val="0"/>
+                        </a:ext>
+                      </a:extLst>
+                    </a:blip>
+                    <a:srcRect/>
+                    <a:stretch>
+                      <a:fillRect/>
+                    </a:stretch>
+                  </pic:blipFill>
+                  <pic:spPr bwMode="auto">
+                    <a:xfrm>
+                      <a:off x="0" y="0"/>
+                      <a:ext cx="6572250" cy="4791075"/>
+                    </a:xfrm>
+                    <a:prstGeom prst="rect">
+                      <a:avLst/>
+                    </a:prstGeom>
+                    <a:noFill/>
+                  </pic:spPr>
+                </pic:pic>
+              </a:graphicData>
+            </a:graphic>
+          </wp:inline>
+        </w:drawing>
+      </w:r>
+    </w:p>
+    <w:p>
+      <w:r>
+        <w:t>Đáp án:</w:t>
+      </w:r>
+    </w:p>
+    <w:p>
+      <w:r>
+        <w:t>ID: 17105</w:t>
+      </w:r>
+    </w:p>
+    <w:p>
+      <w:r>
+        <w:t>Câu 5: Phương án đã cho KHÔNG phải là phương án thoái hóa. Khẳng định này đúng hay sai (D/S)?</w:t>
+      </w:r>
+    </w:p>
+    <w:p>
+      <w:r>
+        <w:rPr>
+          <w:highlight w:val="green"/>
+        </w:rPr>
+        <w:t>Đáp án:</w:t>
+      </w:r>
+      <w:r>
+        <w:rPr>
+          <w:highlight w:val="green"/>
+        </w:rPr>
+        <w:t xml:space="preserve"> D</w:t>
+      </w:r>
+    </w:p>
+    <w:p>
+      <w:r>
+        <w:t>ID: 17106</w:t>
+      </w:r>
+    </w:p>
+    <w:p>
+      <w:r>
+        <w:t>Câu 6: Cho U1 = 0 thì giá trị của các thế vị V1, V2, V3, V4 là</w:t>
+      </w:r>
+    </w:p>
+    <w:p>
+      <w:r>
+        <w:rPr>
+          <w:highlight w:val="green"/>
+        </w:rPr>
+        <w:t>Đáp án:</w:t>
+      </w:r>
+      <w:r>
+        <w:rPr>
+          <w:highlight w:val="green"/>
+        </w:rPr>
+        <w:t xml:space="preserve"> </w:t>
+      </w:r>
+      <w:r>
+        <w:rPr>
+          <w:highlight w:val="green"/>
+        </w:rPr>
+        <w:t>8, 1, 9,</w:t>
+      </w:r>
+      <w:r>
+        <w:rPr>
+          <w:highlight w:val="green"/>
+        </w:rPr>
+        <w:t xml:space="preserve"> </w:t>
+      </w:r>
+      <w:r>
+        <w:rPr>
+          <w:highlight w:val="green"/>
+        </w:rPr>
+        <w:t>10</w:t>
+      </w:r>
+    </w:p>
+    <w:p>
+      <w:r>
+        <w:t>ID: 17107</w:t>
+      </w:r>
+    </w:p>
+    <w:p>
+      <w:r>
+        <w:lastRenderedPageBreak/>
+        <w:t>Câu 7: Giá trị của các thế vị U2, U3 là</w:t>
+      </w:r>
+    </w:p>
+    <w:p>
+      <w:r>
+        <w:rPr>
+          <w:highlight w:val="green"/>
+        </w:rPr>
+        <w:t>Đáp án:</w:t>
+      </w:r>
+      <w:r>
+        <w:rPr>
+          <w:highlight w:val="green"/>
+        </w:rPr>
+        <w:t xml:space="preserve"> -1, -4</w:t>
+      </w:r>
+    </w:p>
+    <w:p>
+      <w:r>
+        <w:t>ID: 17108</w:t>
+      </w:r>
+    </w:p>
+    <w:p>
+      <w:r>
+        <w:t>Câu 8: Giá trị của các ước lượng Δ12, Δ23, Δ24 là</w:t>
+      </w:r>
+    </w:p>
+    <w:p>
+      <w:r>
+        <w:rPr>
+          <w:highlight w:val="green"/>
+        </w:rPr>
+        <w:t>Đáp án:</w:t>
+      </w:r>
+      <w:r>
+        <w:rPr>
+          <w:highlight w:val="green"/>
+        </w:rPr>
+        <w:t xml:space="preserve"> </w:t>
+      </w:r>
+      <w:r>
+        <w:rPr>
+          <w:highlight w:val="green"/>
+        </w:rPr>
+        <w:t xml:space="preserve">-8, -12, </w:t>
+      </w:r>
+      <w:r>
+        <w:rPr>
+          <w:highlight w:val="green"/>
+        </w:rPr>
+        <w:t>1</w:t>
+      </w:r>
+    </w:p>
+    <w:p>
+      <w:r>
+        <w:t>ID: 17109</w:t>
+      </w:r>
+    </w:p>
+    <w:p>
+      <w:r>
+        <w:t>Câu 9: Giá trị của các ước lượng Δ31, Δ32, Δ34 là</w:t>
+      </w:r>
+    </w:p>
+    <w:p>
+      <w:r>
+        <w:rPr>
+          <w:highlight w:val="green"/>
+        </w:rPr>
+        <w:t>Đáp án:</w:t>
+      </w:r>
+      <w:r>
+        <w:rPr>
+          <w:highlight w:val="green"/>
+        </w:rPr>
+        <w:t xml:space="preserve"> </w:t>
+      </w:r>
+      <w:r>
+        <w:rPr>
+          <w:highlight w:val="green"/>
+        </w:rPr>
+        <w:t>-6, -5, -9</w:t>
+      </w:r>
+    </w:p>
+    <w:p>
+      <w:r>
+        <w:t>ID: 17110</w:t>
+      </w:r>
+    </w:p>
+    <w:p>
+      <w:r>
+        <w:t>Câu 10: Phương án đang xét KHÔNG là phương án tối ưu. Khẳng định này đúng hay sai (D/S)?</w:t>
+      </w:r>
+    </w:p>
+    <w:p>
+      <w:r>
+        <w:rPr>
+          <w:highlight w:val="green"/>
+        </w:rPr>
+        <w:t>Đáp án:</w:t>
+      </w:r>
+      <w:r>
+        <w:rPr>
+          <w:highlight w:val="green"/>
+        </w:rPr>
+        <w:t xml:space="preserve"> D</w:t>
+      </w:r>
+    </w:p>
+    <w:p>
+      <w:r>
+        <w:t>ID: 17111</w:t>
+      </w:r>
+    </w:p>
+    <w:p>
+      <w:r>
+        <w:t>Câu 11: Ô có ước lượng Δij &gt;0 là (i, j) =(?, ?) (NHẬP: số hàng, số cột)</w:t>
+      </w:r>
+    </w:p>
+    <w:p>
+      <w:r>
+        <w:rPr>
+          <w:highlight w:val="green"/>
+        </w:rPr>
+        <w:t>Đáp án:</w:t>
+      </w:r>
+      <w:r>
+        <w:rPr>
+          <w:highlight w:val="green"/>
+        </w:rPr>
+        <w:t xml:space="preserve"> </w:t>
+      </w:r>
+      <w:r>
+        <w:rPr>
+          <w:highlight w:val="green"/>
+        </w:rPr>
+        <w:t>2, 4</w:t>
+      </w:r>
+    </w:p>
+    <w:p>
+      <w:r>
+        <w:t>ID: 17112</w:t>
+      </w:r>
+    </w:p>
+    <w:p>
+      <w:r>
+        <w:t>Câu 12: Lập chu trình hình chữ nhật K ={(1, 1), (1, 4), (2, 4), (2, 1)}. Khẳng định này đúng hay sai (D/S)?</w:t>
+      </w:r>
+    </w:p>
+    <w:p>
+      <w:pPr>
+        <w:rPr>
+          <w:lang w:val="vi-VN"/>
+        </w:rPr>
+      </w:pPr>
+      <w:r>
+        <w:rPr>
+          <w:highlight w:val="green"/>
+        </w:rPr>
+        <w:t>Đáp án:</w:t>
+      </w:r>
+      <w:r>
+        <w:rPr>
+          <w:highlight w:val="green"/>
+        </w:rPr>
+        <w:t xml:space="preserve"> </w:t>
+      </w:r>
+      <w:r>
+        <w:rPr>
+          <w:highlight w:val="green"/>
+        </w:rPr>
+        <w:t>D</w:t>
+      </w:r>
+    </w:p>
+    <w:p>
+      <w:r>
+        <w:t>ID: 17113</w:t>
+      </w:r>
+    </w:p>
+    <w:p>
+      <w:r>
+        <w:t xml:space="preserve">Câu 13: Xác định θ = min {xij | (i, j) </w:t>
+      </w:r>
+      <w:r>
+        <w:rPr>
+          <w:rFonts w:ascii="Cambria Math" w:hAnsi="Cambria Math" w:cs="Cambria Math"/>
+        </w:rPr>
+        <w:t>∊</w:t>
+      </w:r>
+      <w:r>
+        <w:t>K-} =?</w:t>
+      </w:r>
+    </w:p>
+    <w:p>
+      <w:r>
+        <w:rPr>
+          <w:highlight w:val="green"/>
+        </w:rPr>
+        <w:t>Đáp án:</w:t>
+      </w:r>
+      <w:r>
+        <w:rPr>
+          <w:highlight w:val="green"/>
+        </w:rPr>
+        <w:t xml:space="preserve"> 4</w:t>
+      </w:r>
+    </w:p>
+    <w:p>
+      <w:r>
+        <w:t>ID: 17114</w:t>
+      </w:r>
+    </w:p>
+    <w:p>
+      <w:r>
+        <w:t>Câu 14: Bảng mới có các giá trị x11 , x13, x14 là</w:t>
+      </w:r>
+    </w:p>
+    <w:p>
+      <w:pPr>
+        <w:rPr>
+          <w:lang w:val="vi-VN"/>
+        </w:rPr>
+      </w:pPr>
+      <w:r>
+        <w:rPr>
+          <w:highlight w:val="green"/>
+        </w:rPr>
+        <w:t>Đáp án:</w:t>
+      </w:r>
+      <w:r>
+        <w:rPr>
+          <w:highlight w:val="green"/>
+          <w:lang w:val="vi-VN"/>
+        </w:rPr>
+        <w:t xml:space="preserve"> 6, 3, </w:t>
+      </w:r>
+      <w:r>
+        <w:rPr>
+          <w:highlight w:val="green"/>
+          <w:lang w:val="vi-VN"/>
+        </w:rPr>
+        <w:t>1</w:t>
+      </w:r>
+    </w:p>
+    <w:p>
+      <w:r>
+        <w:t>ID: 17115</w:t>
+      </w:r>
+    </w:p>
+    <w:p>
+      <w:r>
+        <w:t>Câu 15: Bảng mới có các giá trị x21 , x22, x24, x33 là</w:t>
+      </w:r>
+    </w:p>
+    <w:p>
+      <w:r>
+        <w:rPr>
+          <w:highlight w:val="green"/>
+        </w:rPr>
+        <w:lastRenderedPageBreak/>
+        <w:t>Đáp án:</w:t>
+      </w:r>
+      <w:r>
+        <w:rPr>
+          <w:highlight w:val="green"/>
+          <w:lang w:val="vi-VN"/>
+        </w:rPr>
+        <w:t xml:space="preserve"> 0, 11, 4</w:t>
+      </w:r>
+      <w:r>
+        <w:rPr>
+          <w:highlight w:val="green"/>
+        </w:rPr>
+        <w:t>, 25</w:t>
+      </w:r>
+    </w:p>
+    <w:p>
+      <w:r>
+        <w:t>ID: 17117</w:t>
+      </w:r>
+    </w:p>
+    <w:p>
+      <w:r>
+        <w:t>Câu 16: Cho U1 = 0 thì các giá trị của các thế vị V1, V2, V3, V4 trong bảng mới là</w:t>
+      </w:r>
+    </w:p>
+    <w:p>
+      <w:pPr>
+        <w:rPr>
+          <w:lang w:val="vi-VN"/>
+        </w:rPr>
+      </w:pPr>
+      <w:r>
+        <w:rPr>
+          <w:highlight w:val="green"/>
+        </w:rPr>
+        <w:t>Đáp án:</w:t>
+      </w:r>
+      <w:r>
+        <w:rPr>
+          <w:highlight w:val="green"/>
+          <w:lang w:val="vi-VN"/>
+        </w:rPr>
+        <w:t xml:space="preserve"> 8, 2, 9, 10</w:t>
+      </w:r>
+    </w:p>
+    <w:p>
+      <w:r>
+        <w:t>ID: 17118</w:t>
+      </w:r>
+    </w:p>
+    <w:p>
+      <w:r>
+        <w:t>Câu 17: Giá trị của các thế vị U2, U3 trong bảng mới là</w:t>
+      </w:r>
+    </w:p>
+    <w:p>
+      <w:pPr>
+        <w:rPr>
+          <w:lang w:val="vi-VN"/>
+        </w:rPr>
+      </w:pPr>
+      <w:r>
+        <w:rPr>
+          <w:highlight w:val="green"/>
+        </w:rPr>
+        <w:t>Đáp án:</w:t>
+      </w:r>
+      <w:r>
+        <w:rPr>
+          <w:highlight w:val="green"/>
+        </w:rPr>
+        <w:t xml:space="preserve"> </w:t>
+      </w:r>
+      <w:r>
+        <w:rPr>
+          <w:highlight w:val="green"/>
+          <w:lang w:val="vi-VN"/>
+        </w:rPr>
+        <w:t>-2, -4</w:t>
+      </w:r>
+    </w:p>
+    <w:p>
+      <w:r>
+        <w:t>ID: 17119</w:t>
+      </w:r>
+    </w:p>
+    <w:p>
+      <w:r>
+        <w:t>Câu 18: Giá trị của các ước lượng Δ12, Δ21, Δ23, Δ31, Δ32, Δ34 trong bảng mới là</w:t>
+      </w:r>
+    </w:p>
+    <w:p>
+      <w:r>
+        <w:rPr>
+          <w:highlight w:val="yellow"/>
+        </w:rPr>
+        <w:t>Đáp án:</w:t>
+      </w:r>
+      <w:r>
+        <w:rPr>
+          <w:highlight w:val="yellow"/>
+          <w:lang w:val="vi-VN"/>
+        </w:rPr>
+        <w:t xml:space="preserve"> -</w:t>
+      </w:r>
+      <w:r>
+        <w:rPr>
+          <w:highlight w:val="yellow"/>
+        </w:rPr>
+        <w:t>7</w:t>
+      </w:r>
+      <w:r>
+        <w:rPr>
+          <w:highlight w:val="yellow"/>
+          <w:lang w:val="vi-VN"/>
+        </w:rPr>
+        <w:t>, -1, -13, -6, -4, -</w:t>
+      </w:r>
+      <w:r>
+        <w:rPr>
+          <w:highlight w:val="yellow"/>
+        </w:rPr>
+        <w:t>9</w:t>
+      </w:r>
+    </w:p>
+    <w:p>
+      <w:r>
+        <w:t>ID: 17120</w:t>
+      </w:r>
+    </w:p>
+    <w:p>
+      <w:r>
+        <w:t>Câu 19: Giá trị tối ưu của bài toán là</w:t>
+      </w:r>
+    </w:p>
+    <w:p>
+      <w:pPr>
+        <w:rPr>
+          <w:lang w:val="vi-VN"/>
+        </w:rPr>
+      </w:pPr>
+      <w:r>
+        <w:rPr>
+          <w:highlight w:val="green"/>
+        </w:rPr>
+        <w:t>Đáp án:</w:t>
+      </w:r>
+      <w:r>
+        <w:rPr>
+          <w:highlight w:val="green"/>
+          <w:lang w:val="vi-VN"/>
+        </w:rPr>
+        <w:t xml:space="preserve"> 242</w:t>
+      </w:r>
+    </w:p>
+    <w:p>
+      <w:r>
+        <w:t>ID: 17459</w:t>
+      </w:r>
+    </w:p>
+    <w:p>
+      <w:r>
+        <w:lastRenderedPageBreak/>
+        <w:t xml:space="preserve">Câu 20: (Chú ý trong câu trả lời KHÔNG dùng dấu “ ; ” mà DÙNG dấu “ , ” nếu cần. Dùng phân số nếu kết quả không là số nguyên). </w:t>
+      </w:r>
+      <w:r>
+        <w:rPr>
+          <w:noProof/>
+        </w:rPr>
+        <w:drawing>
+          <wp:inline distT="0" distB="0" distL="0" distR="0" wp14:anchorId="78DCFEC6" wp14:editId="5126EC23">
+            <wp:extent cx="5819775" cy="3600450"/>
+            <wp:effectExtent l="0" t="0" r="9525" b="0"/>
+            <wp:docPr id="398504274" name="Picture 2"/>
+            <wp:cNvGraphicFramePr>
+              <a:graphicFrameLocks xmlns:a="http://schemas.openxmlformats.org/drawingml/2006/main" noChangeAspect="1"/>
+            </wp:cNvGraphicFramePr>
+            <a:graphic xmlns:a="http://schemas.openxmlformats.org/drawingml/2006/main">
+              <a:graphicData uri="http://schemas.openxmlformats.org/drawingml/2006/picture">
+                <pic:pic xmlns:pic="http://schemas.openxmlformats.org/drawingml/2006/picture">
+                  <pic:nvPicPr>
+                    <pic:cNvPr id="0" name="Picture 2"/>
+                    <pic:cNvPicPr>
+                      <a:picLocks noChangeAspect="1" noChangeArrowheads="1"/>
+                    </pic:cNvPicPr>
+                  </pic:nvPicPr>
+                  <pic:blipFill>
+                    <a:blip r:embed="rId294">
+                      <a:extLst>
+                        <a:ext uri="{28A0092B-C50C-407E-A947-70E740481C1C}">
+                          <a14:useLocalDpi xmlns:a14="http://schemas.microsoft.com/office/drawing/2010/main" val="0"/>
+                        </a:ext>
+                      </a:extLst>
+                    </a:blip>
+                    <a:srcRect/>
+                    <a:stretch>
+                      <a:fillRect/>
+                    </a:stretch>
+                  </pic:blipFill>
+                  <pic:spPr bwMode="auto">
+                    <a:xfrm>
+                      <a:off x="0" y="0"/>
+                      <a:ext cx="5819775" cy="3600450"/>
+                    </a:xfrm>
+                    <a:prstGeom prst="rect">
+                      <a:avLst/>
+                    </a:prstGeom>
+                    <a:noFill/>
+                  </pic:spPr>
+                </pic:pic>
+              </a:graphicData>
+            </a:graphic>
+          </wp:inline>
+        </w:drawing>
+      </w:r>
+    </w:p>
+    <w:p>
+      <w:r>
+        <w:t>Đáp án:</w:t>
+      </w:r>
+    </w:p>
+    <w:p>
+      <w:r>
+        <w:t>ID: 17460</w:t>
+      </w:r>
+    </w:p>
+    <w:p>
+      <w:r>
+        <w:t>Câu 21: Phương án đã cho KHÔNG phải là phương án thoái hóa. Khẳng định này đúng hay sai (D/S)?</w:t>
+      </w:r>
+    </w:p>
+    <w:p>
+      <w:r>
+        <w:rPr>
+          <w:highlight w:val="yellow"/>
+        </w:rPr>
+        <w:t>Đáp án:</w:t>
+      </w:r>
+      <w:r>
+        <w:rPr>
+          <w:highlight w:val="yellow"/>
+        </w:rPr>
+        <w:t xml:space="preserve"> D</w:t>
+      </w:r>
+    </w:p>
+    <w:p>
+      <w:r>
+        <w:t>ID: 17461</w:t>
+      </w:r>
+    </w:p>
+    <w:p>
+      <w:r>
+        <w:t>Câu 22: Cho U1 = 0 thì giá trị của các thế vị V1, V2, V3, V4 là</w:t>
+      </w:r>
+    </w:p>
+    <w:p>
+      <w:r>
+        <w:rPr>
+          <w:highlight w:val="yellow"/>
+        </w:rPr>
+        <w:t>Đáp án:</w:t>
+      </w:r>
+      <w:r>
+        <w:rPr>
+          <w:highlight w:val="yellow"/>
+        </w:rPr>
+        <w:t xml:space="preserve"> 8, 6, 4, 7</w:t>
+      </w:r>
+    </w:p>
+    <w:p>
+      <w:r>
+        <w:t>ID: 17462</w:t>
+      </w:r>
+    </w:p>
+    <w:p>
+      <w:r>
+        <w:t>Câu 23: Giá trị của các thế vị U2, U3 là</w:t>
+      </w:r>
+    </w:p>
+    <w:p>
+      <w:r>
+        <w:rPr>
+          <w:highlight w:val="yellow"/>
+        </w:rPr>
+        <w:t>Đáp án:</w:t>
+      </w:r>
+      <w:r>
+        <w:rPr>
+          <w:highlight w:val="yellow"/>
+        </w:rPr>
+        <w:t xml:space="preserve"> 6, 1</w:t>
+      </w:r>
+    </w:p>
+    <w:p>
+      <w:r>
+        <w:t>ID: 17463</w:t>
+      </w:r>
+    </w:p>
+    <w:p>
+      <w:r>
+        <w:t>Câu 24: Giá trị của các ước lượng Δ11, Δ13, Δ22 là</w:t>
+      </w:r>
+    </w:p>
+    <w:p>
+      <w:r>
+        <w:rPr>
+          <w:highlight w:val="yellow"/>
+        </w:rPr>
+        <w:lastRenderedPageBreak/>
+        <w:t>Đáp án:</w:t>
+      </w:r>
+      <w:r>
+        <w:rPr>
+          <w:highlight w:val="yellow"/>
+        </w:rPr>
+        <w:t xml:space="preserve"> </w:t>
+      </w:r>
+      <w:r>
+        <w:rPr>
+          <w:highlight w:val="yellow"/>
+        </w:rPr>
+        <w:t>-</w:t>
+      </w:r>
+      <w:r>
+        <w:rPr>
+          <w:highlight w:val="yellow"/>
+        </w:rPr>
+        <w:t xml:space="preserve">4, </w:t>
+      </w:r>
+      <w:r>
+        <w:rPr>
+          <w:highlight w:val="yellow"/>
+        </w:rPr>
+        <w:t>-</w:t>
+      </w:r>
+      <w:r>
+        <w:rPr>
+          <w:highlight w:val="yellow"/>
+        </w:rPr>
+        <w:t>10,</w:t>
+      </w:r>
+      <w:r>
+        <w:rPr>
+          <w:highlight w:val="yellow"/>
+        </w:rPr>
+        <w:t xml:space="preserve"> -</w:t>
+      </w:r>
+      <w:r>
+        <w:rPr>
+          <w:highlight w:val="yellow"/>
+        </w:rPr>
+        <w:t>5</w:t>
+      </w:r>
+    </w:p>
+    <w:p>
+      <w:r>
+        <w:t>ID: 17464</w:t>
+      </w:r>
+    </w:p>
+    <w:p>
+      <w:r>
+        <w:t>Câu 25: Giá trị của các ước lượng Δ23, Δ31, Δ32 là</w:t>
+      </w:r>
+    </w:p>
+    <w:p>
+      <w:r>
+        <w:rPr>
+          <w:highlight w:val="yellow"/>
+        </w:rPr>
+        <w:t>Đáp án:</w:t>
+      </w:r>
+      <w:r>
+        <w:rPr>
+          <w:highlight w:val="yellow"/>
+        </w:rPr>
+        <w:t xml:space="preserve"> 3, </w:t>
+      </w:r>
+      <w:r>
+        <w:rPr>
+          <w:highlight w:val="yellow"/>
+        </w:rPr>
+        <w:t>-</w:t>
+      </w:r>
+      <w:r>
+        <w:rPr>
+          <w:highlight w:val="yellow"/>
+        </w:rPr>
+        <w:t xml:space="preserve">7, </w:t>
+      </w:r>
+      <w:r>
+        <w:rPr>
+          <w:highlight w:val="yellow"/>
+        </w:rPr>
+        <w:t>-</w:t>
+      </w:r>
+      <w:r>
+        <w:rPr>
+          <w:highlight w:val="yellow"/>
+        </w:rPr>
+        <w:t>6</w:t>
+      </w:r>
+    </w:p>
+    <w:p>
+      <w:r>
+        <w:t>ID: 17465</w:t>
+      </w:r>
+    </w:p>
+    <w:p>
+      <w:r>
+        <w:t>Câu 26: Phương án đang xét KHÔNG là phương án tối ưu. Khẳng định này đúng hay sai (D/S)?</w:t>
+      </w:r>
+    </w:p>
+    <w:p>
+      <w:r>
+        <w:rPr>
+          <w:highlight w:val="yellow"/>
+        </w:rPr>
+        <w:t>Đáp án:</w:t>
+      </w:r>
+      <w:r>
+        <w:rPr>
+          <w:highlight w:val="yellow"/>
+        </w:rPr>
+        <w:t xml:space="preserve"> D</w:t>
+      </w:r>
+    </w:p>
+    <w:p>
+      <w:r>
+        <w:t>ID: 17466</w:t>
+      </w:r>
+    </w:p>
+    <w:p>
+      <w:r>
+        <w:t>Câu 27: Ô có ước lượng Δij &gt;0 là (i, j) =(?, ?) (NHẬP: số hàng, số cột)</w:t>
+      </w:r>
+    </w:p>
+    <w:p>
+      <w:r>
+        <w:rPr>
+          <w:highlight w:val="yellow"/>
+        </w:rPr>
+        <w:t>Đáp án:</w:t>
+      </w:r>
+      <w:r>
+        <w:rPr>
+          <w:highlight w:val="yellow"/>
+        </w:rPr>
+        <w:t xml:space="preserve"> 2, 3</w:t>
+      </w:r>
+    </w:p>
+    <w:p>
+      <w:r>
+        <w:t>ID: 17467</w:t>
+      </w:r>
+    </w:p>
+    <w:p>
+      <w:r>
+        <w:t>Câu 28: Lập chu trình hình vuông K={(2, 3), (2, 4), (3, 4), (3, 3)}. Khẳng định này đúng hay sai (D/S)?</w:t>
+      </w:r>
+    </w:p>
+    <w:p>
+      <w:r>
+        <w:rPr>
+          <w:highlight w:val="yellow"/>
+        </w:rPr>
+        <w:t>Đáp án:</w:t>
+      </w:r>
+      <w:r>
+        <w:rPr>
+          <w:highlight w:val="yellow"/>
+        </w:rPr>
+        <w:t xml:space="preserve"> </w:t>
+      </w:r>
+      <w:r>
+        <w:rPr>
+          <w:highlight w:val="yellow"/>
+        </w:rPr>
+        <w:t>D</w:t>
+      </w:r>
+    </w:p>
+    <w:p>
+      <w:r>
+        <w:t>ID: 17468</w:t>
+      </w:r>
+    </w:p>
+    <w:p>
+      <w:r>
+        <w:t xml:space="preserve">Câu 29: Xác định θ = min {xij | (i, j) </w:t>
+      </w:r>
+      <w:r>
+        <w:rPr>
+          <w:rFonts w:ascii="Cambria Math" w:hAnsi="Cambria Math" w:cs="Cambria Math"/>
+        </w:rPr>
+        <w:t>∊</w:t>
+      </w:r>
+      <w:r>
+        <w:t>K-} =?</w:t>
+      </w:r>
+    </w:p>
+    <w:p>
+      <w:r>
+        <w:rPr>
+          <w:highlight w:val="yellow"/>
+        </w:rPr>
+        <w:t>Đáp án:</w:t>
+      </w:r>
+      <w:r>
+        <w:rPr>
+          <w:highlight w:val="yellow"/>
+        </w:rPr>
+        <w:t xml:space="preserve"> </w:t>
+      </w:r>
+      <w:r>
+        <w:rPr>
+          <w:highlight w:val="yellow"/>
+        </w:rPr>
+        <w:t>155</w:t>
+      </w:r>
+    </w:p>
+    <w:p>
+      <w:r>
+        <w:t>ID: 17469</w:t>
+      </w:r>
+    </w:p>
+    <w:p>
+      <w:r>
+        <w:t>Câu 30: Bảng mới có các giá trị x12, x14, x21 là</w:t>
+      </w:r>
+    </w:p>
+    <w:p>
+      <w:r>
+        <w:rPr>
+          <w:highlight w:val="yellow"/>
+        </w:rPr>
+        <w:t>Đáp án:</w:t>
+      </w:r>
+      <w:r>
+        <w:rPr>
+          <w:highlight w:val="yellow"/>
+        </w:rPr>
+        <w:t xml:space="preserve"> 195, 55, 185</w:t>
+      </w:r>
+    </w:p>
+    <w:p>
+      <w:r>
+        <w:t>ID: 17470</w:t>
+      </w:r>
+    </w:p>
+    <w:p>
+      <w:r>
+        <w:t>Câu 31: Bảng mới có các giá trị x23 , x24, x33, x34 là</w:t>
+      </w:r>
+    </w:p>
+    <w:p>
+      <w:r>
+        <w:rPr>
+          <w:highlight w:val="yellow"/>
+        </w:rPr>
+        <w:t>Đáp án:</w:t>
+      </w:r>
+      <w:r>
+        <w:rPr>
+          <w:highlight w:val="yellow"/>
+        </w:rPr>
+        <w:t xml:space="preserve"> </w:t>
+      </w:r>
+      <w:r>
+        <w:rPr>
+          <w:highlight w:val="yellow"/>
+        </w:rPr>
+        <w:t>155</w:t>
+      </w:r>
+      <w:r>
+        <w:rPr>
+          <w:highlight w:val="yellow"/>
+        </w:rPr>
+        <w:t xml:space="preserve">, </w:t>
+      </w:r>
+      <w:r>
+        <w:rPr>
+          <w:highlight w:val="yellow"/>
+        </w:rPr>
+        <w:t>0</w:t>
+      </w:r>
+      <w:r>
+        <w:rPr>
+          <w:highlight w:val="yellow"/>
+        </w:rPr>
+        <w:t xml:space="preserve">, </w:t>
+      </w:r>
+      <w:r>
+        <w:rPr>
+          <w:highlight w:val="yellow"/>
+        </w:rPr>
+        <w:t>45</w:t>
+      </w:r>
+      <w:r>
+        <w:rPr>
+          <w:highlight w:val="yellow"/>
+        </w:rPr>
+        <w:t xml:space="preserve">, </w:t>
+      </w:r>
+      <w:r>
+        <w:rPr>
+          <w:highlight w:val="yellow"/>
+        </w:rPr>
+        <w:t>255</w:t>
+      </w:r>
+    </w:p>
+    <w:p>
+      <w:r>
+        <w:t>ID: 17471</w:t>
+      </w:r>
+    </w:p>
+    <w:p>
+      <w:r>
+        <w:t>Câu 32: Cho U1 = 0 thì các giá trị của các thế vị V1, V2, V3, V4 trong bảng mới là</w:t>
+      </w:r>
+    </w:p>
+    <w:p>
+      <w:r>
+        <w:rPr>
+          <w:highlight w:val="yellow"/>
+        </w:rPr>
+        <w:t>Đáp án:</w:t>
+      </w:r>
+      <w:r>
+        <w:rPr>
+          <w:highlight w:val="yellow"/>
+        </w:rPr>
+        <w:t xml:space="preserve"> </w:t>
+      </w:r>
+      <w:r>
+        <w:rPr>
+          <w:highlight w:val="yellow"/>
+        </w:rPr>
+        <w:t>11, 6, 4, 7</w:t>
+      </w:r>
+    </w:p>
+    <w:p>
+      <w:r>
+        <w:lastRenderedPageBreak/>
+        <w:t>ID: 17472</w:t>
+      </w:r>
+    </w:p>
+    <w:p>
+      <w:r>
+        <w:t>Câu 33: Giá trị của các thế vị U2, U3 trong bảng mới là</w:t>
+      </w:r>
+    </w:p>
+    <w:p>
+      <w:r>
+        <w:rPr>
+          <w:highlight w:val="yellow"/>
+        </w:rPr>
+        <w:t>Đáp án:</w:t>
+      </w:r>
+      <w:r>
+        <w:rPr>
+          <w:highlight w:val="yellow"/>
+        </w:rPr>
+        <w:t xml:space="preserve"> </w:t>
+      </w:r>
+      <w:r>
+        <w:rPr>
+          <w:highlight w:val="yellow"/>
+        </w:rPr>
+        <w:t>3, 1</w:t>
+      </w:r>
+    </w:p>
+    <w:p>
+      <w:r>
+        <w:t>ID: 17473</w:t>
+      </w:r>
+    </w:p>
+    <w:p>
+      <w:r>
+        <w:t>Câu 34: Giá trị của các ước lượng Δ11, Δ13, Δ22, Δ24, Δ31, Δ32 trong bảng mới là</w:t>
+      </w:r>
+    </w:p>
+    <w:p>
+      <w:r>
+        <w:rPr>
+          <w:highlight w:val="yellow"/>
+        </w:rPr>
+        <w:t>Đáp án:</w:t>
+      </w:r>
+      <w:r>
+        <w:rPr>
+          <w:highlight w:val="yellow"/>
+        </w:rPr>
+        <w:t xml:space="preserve"> </w:t>
+      </w:r>
+      <w:r>
+        <w:rPr>
+          <w:highlight w:val="yellow"/>
+        </w:rPr>
+        <w:t>-</w:t>
+      </w:r>
+      <w:r>
+        <w:rPr>
+          <w:highlight w:val="yellow"/>
+        </w:rPr>
+        <w:t xml:space="preserve">1, </w:t>
+      </w:r>
+      <w:r>
+        <w:rPr>
+          <w:highlight w:val="yellow"/>
+        </w:rPr>
+        <w:t>-</w:t>
+      </w:r>
+      <w:r>
+        <w:rPr>
+          <w:highlight w:val="yellow"/>
+        </w:rPr>
+        <w:t xml:space="preserve">10, </w:t>
+      </w:r>
+      <w:r>
+        <w:rPr>
+          <w:highlight w:val="yellow"/>
+        </w:rPr>
+        <w:t>-</w:t>
+      </w:r>
+      <w:r>
+        <w:rPr>
+          <w:highlight w:val="yellow"/>
+        </w:rPr>
+        <w:t xml:space="preserve">8, </w:t>
+      </w:r>
+      <w:r>
+        <w:rPr>
+          <w:highlight w:val="yellow"/>
+        </w:rPr>
+        <w:t>-</w:t>
+      </w:r>
+      <w:r>
+        <w:rPr>
+          <w:highlight w:val="yellow"/>
+        </w:rPr>
+        <w:t xml:space="preserve">3, </w:t>
+      </w:r>
+      <w:r>
+        <w:rPr>
+          <w:highlight w:val="yellow"/>
+        </w:rPr>
+        <w:t>-</w:t>
+      </w:r>
+      <w:r>
+        <w:rPr>
+          <w:highlight w:val="yellow"/>
+        </w:rPr>
+        <w:t xml:space="preserve">4, </w:t>
+      </w:r>
+      <w:r>
+        <w:rPr>
+          <w:highlight w:val="yellow"/>
+        </w:rPr>
+        <w:t>-</w:t>
+      </w:r>
+      <w:r>
+        <w:rPr>
+          <w:highlight w:val="yellow"/>
+        </w:rPr>
+        <w:t>6</w:t>
+      </w:r>
+    </w:p>
+    <w:p>
+      <w:r>
+        <w:t>ID: 17474</w:t>
+      </w:r>
+    </w:p>
+    <w:p>
+      <w:r>
+        <w:t>Câu 35: Giá trị tối ưu của bài toán là</w:t>
+      </w:r>
+    </w:p>
+    <w:p>
+      <w:r>
+        <w:rPr>
+          <w:highlight w:val="yellow"/>
+        </w:rPr>
+        <w:t>Đáp án:</w:t>
+      </w:r>
+      <w:r>
+        <w:rPr>
+          <w:highlight w:val="yellow"/>
+        </w:rPr>
+        <w:t xml:space="preserve"> </w:t>
+      </w:r>
+      <w:r>
+        <w:rPr>
+          <w:highlight w:val="yellow"/>
+        </w:rPr>
+        <w:t>7495</w:t>
+      </w:r>
+    </w:p>
+    <w:p>
+      <w:r>
+        <w:t>ID: 17477</w:t>
+      </w:r>
+    </w:p>
+    <w:p>
+      <w:r>
+        <w:t xml:space="preserve">Câu 36: (Chú ý trong câu trả lời KHÔNG dùng dấu “ ; ” mà DÙNG dấu “ , ” nếu cần. Dùng phân số nếu kết quả không là số nguyên). </w:t>
+      </w:r>
+      <w:r>
+        <w:rPr>
+          <w:noProof/>
+        </w:rPr>
+        <w:drawing>
+          <wp:inline distT="0" distB="0" distL="0" distR="0" wp14:anchorId="17104C75" wp14:editId="098577EA">
+            <wp:extent cx="5848350" cy="3590925"/>
+            <wp:effectExtent l="0" t="0" r="0" b="9525"/>
+            <wp:docPr id="939196720" name="Picture 4"/>
+            <wp:cNvGraphicFramePr>
+              <a:graphicFrameLocks xmlns:a="http://schemas.openxmlformats.org/drawingml/2006/main" noChangeAspect="1"/>
+            </wp:cNvGraphicFramePr>
+            <a:graphic xmlns:a="http://schemas.openxmlformats.org/drawingml/2006/main">
+              <a:graphicData uri="http://schemas.openxmlformats.org/drawingml/2006/picture">
+                <pic:pic xmlns:pic="http://schemas.openxmlformats.org/drawingml/2006/picture">
+                  <pic:nvPicPr>
+                    <pic:cNvPr id="0" name="Picture 3"/>
+                    <pic:cNvPicPr>
+                      <a:picLocks noChangeAspect="1" noChangeArrowheads="1"/>
+                    </pic:cNvPicPr>
+                  </pic:nvPicPr>
+                  <pic:blipFill>
+                    <a:blip r:embed="rId295">
+                      <a:extLst>
+                        <a:ext uri="{28A0092B-C50C-407E-A947-70E740481C1C}">
+                          <a14:useLocalDpi xmlns:a14="http://schemas.microsoft.com/office/drawing/2010/main" val="0"/>
+                        </a:ext>
+                      </a:extLst>
+                    </a:blip>
+                    <a:srcRect/>
+                    <a:stretch>
+                      <a:fillRect/>
+                    </a:stretch>
+                  </pic:blipFill>
+                  <pic:spPr bwMode="auto">
+                    <a:xfrm>
+                      <a:off x="0" y="0"/>
+                      <a:ext cx="5848350" cy="3590925"/>
+                    </a:xfrm>
+                    <a:prstGeom prst="rect">
+                      <a:avLst/>
+                    </a:prstGeom>
+                    <a:noFill/>
+                  </pic:spPr>
+                </pic:pic>
+              </a:graphicData>
+            </a:graphic>
+          </wp:inline>
+        </w:drawing>
+      </w:r>
+    </w:p>
+    <w:p>
+      <w:r>
+        <w:t>Đáp án:</w:t>
+      </w:r>
+    </w:p>
+    <w:p>
+      <w:r>
+        <w:t>ID: 17478</w:t>
+      </w:r>
+    </w:p>
+    <w:p>
+      <w:r>
+        <w:lastRenderedPageBreak/>
+        <w:t>Câu 37: Phương án đã cho KHÔNG phải là phương án thoái hóa. Khẳng định này đúng hay sai (D/S)?</w:t>
+      </w:r>
+    </w:p>
+    <w:p>
+      <w:pPr>
+        <w:rPr>
+          <w:highlight w:val="green"/>
+        </w:rPr>
+      </w:pPr>
+      <w:r>
+        <w:rPr>
+          <w:highlight w:val="green"/>
+        </w:rPr>
+        <w:t>Đáp án:</w:t>
+      </w:r>
+      <w:r>
+        <w:rPr>
+          <w:highlight w:val="green"/>
+        </w:rPr>
+        <w:t xml:space="preserve"> D</w:t>
+      </w:r>
+    </w:p>
+    <w:p>
+      <w:r>
+        <w:t>ID: 17479</w:t>
+      </w:r>
+    </w:p>
+    <w:p>
+      <w:r>
+        <w:t>Câu 38: Cho U1 = 0 thì giá trị của các thế vị V1, V2, V3, V4 là</w:t>
+      </w:r>
+    </w:p>
+    <w:p>
+      <w:pPr>
+        <w:rPr>
+          <w:highlight w:val="green"/>
+        </w:rPr>
+      </w:pPr>
+      <w:r>
+        <w:rPr>
+          <w:highlight w:val="green"/>
+        </w:rPr>
+        <w:t>Đáp án:</w:t>
+      </w:r>
+      <w:r>
+        <w:rPr>
+          <w:highlight w:val="green"/>
+        </w:rPr>
+        <w:t xml:space="preserve"> 3, 6, -4, -1</w:t>
+      </w:r>
+    </w:p>
+    <w:p>
+      <w:r>
+        <w:t>ID: 17480</w:t>
+      </w:r>
+    </w:p>
+    <w:p>
+      <w:r>
+        <w:t>Câu 39: Giá trị của các thế vị U2, U3 là</w:t>
+      </w:r>
+    </w:p>
+    <w:p>
+      <w:pPr>
+        <w:rPr>
+          <w:highlight w:val="green"/>
+        </w:rPr>
+      </w:pPr>
+      <w:r>
+        <w:rPr>
+          <w:highlight w:val="green"/>
+        </w:rPr>
+        <w:t>Đáp án:</w:t>
+      </w:r>
+      <w:r>
+        <w:rPr>
+          <w:highlight w:val="green"/>
+        </w:rPr>
+        <w:t xml:space="preserve"> 11, 9</w:t>
+      </w:r>
+    </w:p>
+    <w:p>
+      <w:r>
+        <w:t>ID: 17481</w:t>
+      </w:r>
+    </w:p>
+    <w:p>
+      <w:r>
+        <w:t>Câu 40: Giá trị của các ước lượng Δ11, Δ13, Δ14 là</w:t>
+      </w:r>
+    </w:p>
+    <w:p>
+      <w:pPr>
+        <w:rPr>
+          <w:highlight w:val="green"/>
+        </w:rPr>
+      </w:pPr>
+      <w:r>
+        <w:rPr>
+          <w:highlight w:val="green"/>
+        </w:rPr>
+        <w:t>Đáp án:</w:t>
+      </w:r>
+      <w:r>
+        <w:rPr>
+          <w:highlight w:val="green"/>
+        </w:rPr>
+        <w:t xml:space="preserve"> -9, -18, -8</w:t>
+      </w:r>
+    </w:p>
+    <w:p>
+      <w:r>
+        <w:t>ID: 17482</w:t>
+      </w:r>
+    </w:p>
+    <w:p>
+      <w:r>
+        <w:t>Câu 41: Giá trị của các ước lượng Δ24, Δ31, Δ32 là</w:t>
+      </w:r>
+    </w:p>
+    <w:p>
+      <w:pPr>
+        <w:rPr>
+          <w:highlight w:val="green"/>
+        </w:rPr>
+      </w:pPr>
+      <w:r>
+        <w:rPr>
+          <w:highlight w:val="green"/>
+        </w:rPr>
+        <w:t>Đáp án:</w:t>
+      </w:r>
+      <w:r>
+        <w:rPr>
+          <w:highlight w:val="green"/>
+        </w:rPr>
+        <w:t xml:space="preserve"> -3, -4, 2</w:t>
+      </w:r>
+    </w:p>
+    <w:p>
+      <w:r>
+        <w:t>ID: 17483</w:t>
+      </w:r>
+    </w:p>
+    <w:p>
+      <w:r>
+        <w:t>Câu 42: Phương án đang xét KHÔNG là phương án tối ưu. Khẳng định này đúng hay sai (D/S)?</w:t>
+      </w:r>
+    </w:p>
+    <w:p>
+      <w:pPr>
+        <w:rPr>
+          <w:highlight w:val="green"/>
+        </w:rPr>
+      </w:pPr>
+      <w:r>
+        <w:rPr>
+          <w:highlight w:val="green"/>
+        </w:rPr>
+        <w:t>Đáp án:</w:t>
+      </w:r>
+      <w:r>
+        <w:rPr>
+          <w:highlight w:val="green"/>
+        </w:rPr>
+        <w:t xml:space="preserve"> D</w:t>
+      </w:r>
+    </w:p>
+    <w:p>
+      <w:r>
+        <w:t>ID: 17484</w:t>
+      </w:r>
+    </w:p>
+    <w:p>
+      <w:r>
+        <w:t>Câu 43: Ô có ước lượng Δij &gt;0 là (i, j) =(?, ?) (NHẬP: số hàng, số cột)</w:t>
+      </w:r>
+    </w:p>
+    <w:p>
+      <w:pPr>
+        <w:rPr>
+          <w:highlight w:val="green"/>
+        </w:rPr>
+      </w:pPr>
+      <w:r>
+        <w:rPr>
+          <w:highlight w:val="green"/>
+        </w:rPr>
+        <w:t>Đáp án:</w:t>
+      </w:r>
+      <w:r>
+        <w:rPr>
+          <w:highlight w:val="green"/>
+        </w:rPr>
+        <w:t xml:space="preserve"> 3, 2</w:t>
+      </w:r>
+    </w:p>
+    <w:p>
+      <w:r>
+        <w:t>ID: 17485</w:t>
+      </w:r>
+    </w:p>
+    <w:p>
+      <w:r>
+        <w:t>Câu 44: Lập chu trình hình vuông K ={(2, 2), (2, 3), (3, 3), (3, 2)}. Khẳng định này đúng hay sai (D/S)?</w:t>
+      </w:r>
+    </w:p>
+    <w:p>
+      <w:pPr>
+        <w:rPr>
+          <w:highlight w:val="green"/>
+        </w:rPr>
+      </w:pPr>
+      <w:r>
+        <w:rPr>
+          <w:highlight w:val="green"/>
+        </w:rPr>
+        <w:t>Đáp án:</w:t>
+      </w:r>
+      <w:r>
+        <w:rPr>
+          <w:highlight w:val="green"/>
+        </w:rPr>
+        <w:t xml:space="preserve"> D</w:t>
+      </w:r>
+    </w:p>
+    <w:p>
+      <w:r>
+        <w:t>ID: 17486</w:t>
+      </w:r>
+    </w:p>
+    <w:p>
+      <w:r>
+        <w:lastRenderedPageBreak/>
+        <w:t xml:space="preserve">Câu 45: Xác định θ = min {xij | (i, j) </w:t>
+      </w:r>
+      <w:r>
+        <w:rPr>
+          <w:rFonts w:ascii="Cambria Math" w:hAnsi="Cambria Math" w:cs="Cambria Math"/>
+        </w:rPr>
+        <w:t>∊</w:t>
+      </w:r>
+      <w:r>
+        <w:t>K-} =?</w:t>
+      </w:r>
+    </w:p>
+    <w:p>
+      <w:pPr>
+        <w:rPr>
+          <w:highlight w:val="green"/>
+        </w:rPr>
+      </w:pPr>
+      <w:r>
+        <w:rPr>
+          <w:highlight w:val="green"/>
+        </w:rPr>
+        <w:t>Đáp án:</w:t>
+      </w:r>
+      <w:r>
+        <w:rPr>
+          <w:highlight w:val="green"/>
+        </w:rPr>
+        <w:t xml:space="preserve"> 5</w:t>
+      </w:r>
+    </w:p>
+    <w:p>
+      <w:r>
+        <w:t>ID: 17487</w:t>
+      </w:r>
+    </w:p>
+    <w:p>
+      <w:r>
+        <w:t>Câu 46: Bảng mới có các giá trị x12 , x21, x22 là</w:t>
+      </w:r>
+    </w:p>
+    <w:p>
+      <w:pPr>
+        <w:rPr>
+          <w:highlight w:val="green"/>
+        </w:rPr>
+      </w:pPr>
+      <w:r>
+        <w:rPr>
+          <w:highlight w:val="green"/>
+        </w:rPr>
+        <w:t>Đáp án:</w:t>
+      </w:r>
+      <w:r>
+        <w:rPr>
+          <w:highlight w:val="green"/>
+        </w:rPr>
+        <w:t xml:space="preserve"> 20, 30, 0</w:t>
+      </w:r>
+    </w:p>
+    <w:p>
+      <w:r>
+        <w:t>ID: 17488</w:t>
+      </w:r>
+    </w:p>
+    <w:p>
+      <w:r>
+        <w:t>Câu 47: Bảng mới có các giá trị x23, x32, x33, x34 là</w:t>
+      </w:r>
+    </w:p>
+    <w:p>
+      <w:pPr>
+        <w:rPr>
+          <w:highlight w:val="green"/>
+        </w:rPr>
+      </w:pPr>
+      <w:r>
+        <w:rPr>
+          <w:highlight w:val="green"/>
+        </w:rPr>
+        <w:t>Đáp án:</w:t>
+      </w:r>
+      <w:r>
+        <w:rPr>
+          <w:highlight w:val="green"/>
+        </w:rPr>
+        <w:t xml:space="preserve"> 15, 5, 25, 25</w:t>
+      </w:r>
+    </w:p>
+    <w:p>
+      <w:r>
+        <w:t>ID: 17489</w:t>
+      </w:r>
+    </w:p>
+    <w:p>
+      <w:r>
+        <w:t>Câu 48: Cho U1 = 0 thì các giá trị của các thế vị V1, V2, V3, V4 trong bảng mới là</w:t>
+      </w:r>
+    </w:p>
+    <w:p>
+      <w:pPr>
+        <w:rPr>
+          <w:highlight w:val="green"/>
+        </w:rPr>
+      </w:pPr>
+      <w:r>
+        <w:rPr>
+          <w:highlight w:val="green"/>
+        </w:rPr>
+        <w:t>Đáp án:</w:t>
+      </w:r>
+      <w:r>
+        <w:rPr>
+          <w:highlight w:val="green"/>
+        </w:rPr>
+        <w:t xml:space="preserve"> 5, 6, -2, 1</w:t>
+      </w:r>
+    </w:p>
+    <w:p>
+      <w:r>
+        <w:t>ID: 17490</w:t>
+      </w:r>
+    </w:p>
+    <w:p>
+      <w:r>
+        <w:t>Câu 49: Giá trị của các thế vị U2, U3 trong bảng mới là</w:t>
+      </w:r>
+    </w:p>
+    <w:p>
+      <w:pPr>
+        <w:rPr>
+          <w:highlight w:val="green"/>
+        </w:rPr>
+      </w:pPr>
+      <w:r>
+        <w:rPr>
+          <w:highlight w:val="green"/>
+        </w:rPr>
+        <w:t>Đáp án:</w:t>
+      </w:r>
+      <w:r>
+        <w:rPr>
+          <w:highlight w:val="green"/>
+        </w:rPr>
+        <w:t xml:space="preserve"> 9, 7</w:t>
+      </w:r>
+    </w:p>
+    <w:p>
+      <w:r>
+        <w:t>ID: 17491</w:t>
+      </w:r>
+    </w:p>
+    <w:p>
+      <w:r>
+        <w:t>Câu 50: Giá trị của các ước lượng Δ11, Δ13, Δ14, Δ22, Δ24, Δ31 trong bảng mới là</w:t>
+      </w:r>
+    </w:p>
+    <w:p>
+      <w:pPr>
+        <w:rPr>
+          <w:highlight w:val="green"/>
+        </w:rPr>
+      </w:pPr>
+      <w:r>
+        <w:rPr>
+          <w:highlight w:val="green"/>
+        </w:rPr>
+        <w:t>Đáp án:</w:t>
+      </w:r>
+      <w:r>
+        <w:rPr>
+          <w:highlight w:val="green"/>
+        </w:rPr>
+        <w:t xml:space="preserve"> -7, -16, -6, -2, -3, -4</w:t>
+      </w:r>
+    </w:p>
+    <w:p>
+      <w:r>
+        <w:t>ID: 17492</w:t>
+      </w:r>
+    </w:p>
+    <w:p>
+      <w:r>
+        <w:t>Câu 51: Giá trị tối ưu của bài toán là</w:t>
+      </w:r>
+    </w:p>
+    <w:p>
+      <w:pPr>
+        <w:rPr>
+          <w:highlight w:val="green"/>
+        </w:rPr>
+      </w:pPr>
+      <w:r>
+        <w:rPr>
+          <w:highlight w:val="green"/>
+        </w:rPr>
+        <w:t>Đáp án:</w:t>
+      </w:r>
+      <w:r>
+        <w:rPr>
+          <w:highlight w:val="green"/>
+        </w:rPr>
+        <w:t xml:space="preserve"> 1035</w:t>
+      </w:r>
+    </w:p>
     <w:sectPr>
-      <w:headerReference w:type="even" r:id="rId293"/>
-      <w:headerReference w:type="default" r:id="rId294"/>
-      <w:footerReference w:type="even" r:id="rId295"/>
-      <w:footerReference w:type="default" r:id="rId296"/>
-      <w:headerReference w:type="first" r:id="rId297"/>
-      <w:footerReference w:type="first" r:id="rId298"/>
+      <w:headerReference w:type="even" r:id="rId296"/>
+      <w:headerReference w:type="default" r:id="rId297"/>
+      <w:footerReference w:type="even" r:id="rId298"/>
+      <w:footerReference w:type="default" r:id="rId299"/>
+      <w:headerReference w:type="first" r:id="rId300"/>
+      <w:footerReference w:type="first" r:id="rId301"/>
       <w:pgSz w:w="12240" w:h="15840"/>
       <w:pgMar w:top="1440" w:right="1440" w:bottom="1440" w:left="1440" w:header="720" w:footer="720" w:gutter="0"/>
       <w:cols w:space="720"/>

</xml_diff>